<commit_message>
Finished functional Class Diagrams / modified:   Iteration 3/ClassDiagrams.vpp Used in Report /	new file:   Iteration 3/Diagram Exports/Change MySQL Settings.jpg Used in Report /	Iteration 3/Diagram Exports/Use Case Diagram v2.jpg Adjust Use Case Diagrams and Sys Sq. Diagram / modified:   Iteration 3/Models Version 3.vpp Corrected Minor faults in Prototype / modified:   Iteration 3/aCertsV3AdminRights.bmpr Completed Tasks / modified:   PlanSketch.txt Corrected Use Case Section to reflect current stage / modified:   Rapport.docx Collective Study Notes on Keywords, feel free to add / new file:   "StudyNotes/F\303\270rste-semester-pensum-keywords-forklaret.rtf" Collective Study Notes on Keywords, feel free to add / new file:   "StudyNotes/Opl\303\246sningsguide2016.rtf"
</commit_message>
<xml_diff>
--- a/Rapport.docx
+++ b/Rapport.docx
@@ -3761,7 +3761,6 @@
                                   <w:tcW w:w="698" w:type="dxa"/>
                                 </w:tcPr>
                                 <w:p>
-                                  <w:bookmarkStart w:id="17" w:name="_GoBack"/>
                                   <w:r>
                                     <w:t>Risk</w:t>
                                   </w:r>
@@ -4273,7 +4272,6 @@
                             </w:tr>
                           </w:tbl>
                           <w:p/>
-                          <w:bookmarkEnd w:id="17"/>
                         </w:txbxContent>
                       </wps:txbx>
                       <wps:bodyPr rot="0" spcFirstLastPara="0" vertOverflow="overflow" horzOverflow="overflow" vert="horz" wrap="square" lIns="91440" tIns="45720" rIns="91440" bIns="45720" numCol="1" spcCol="0" rtlCol="0" fromWordArt="0" anchor="t" anchorCtr="0" forceAA="0" compatLnSpc="1">
@@ -4325,7 +4323,6 @@
                             <w:tcW w:w="698" w:type="dxa"/>
                           </w:tcPr>
                           <w:p>
-                            <w:bookmarkStart w:id="18" w:name="_GoBack"/>
                             <w:r>
                               <w:t>Risk</w:t>
                             </w:r>
@@ -4837,7 +4834,6 @@
                       </w:tr>
                     </w:tbl>
                     <w:p/>
-                    <w:bookmarkEnd w:id="18"/>
                   </w:txbxContent>
                 </v:textbox>
                 <w10:wrap type="square"/>
@@ -4951,28 +4947,28 @@
     </w:p>
     <w:p/>
     <w:p>
-      <w:bookmarkStart w:id="19" w:name="_Toc450311033"/>
+      <w:bookmarkStart w:id="17" w:name="_Toc450311033"/>
     </w:p>
     <w:p>
       <w:pPr>
         <w:pStyle w:val="Heading2"/>
       </w:pPr>
-      <w:bookmarkStart w:id="20" w:name="_Toc450647353"/>
+      <w:bookmarkStart w:id="18" w:name="_Toc450647353"/>
       <w:r>
         <w:t>Elaboration</w:t>
       </w:r>
-      <w:bookmarkEnd w:id="20"/>
+      <w:bookmarkEnd w:id="18"/>
     </w:p>
     <w:p/>
     <w:p>
       <w:pPr>
         <w:pStyle w:val="Heading3"/>
       </w:pPr>
-      <w:bookmarkStart w:id="21" w:name="_Toc450647354"/>
+      <w:bookmarkStart w:id="19" w:name="_Toc450647354"/>
       <w:r>
         <w:t>FURPS+</w:t>
       </w:r>
-      <w:bookmarkEnd w:id="21"/>
+      <w:bookmarkEnd w:id="19"/>
     </w:p>
     <w:p/>
     <w:p>
@@ -5358,11 +5354,11 @@
       <w:pPr>
         <w:pStyle w:val="Heading3"/>
       </w:pPr>
-      <w:bookmarkStart w:id="22" w:name="_Toc450647355"/>
+      <w:bookmarkStart w:id="20" w:name="_Toc450647355"/>
       <w:r>
         <w:t>Use Cases</w:t>
       </w:r>
-      <w:bookmarkEnd w:id="22"/>
+      <w:bookmarkEnd w:id="20"/>
     </w:p>
     <w:p>
       <w:pPr>
@@ -8317,7 +8313,10 @@
         <w:ind w:firstLine="720"/>
       </w:pPr>
       <w:r>
-        <w:t>b. He will contact App Academy for correct information.</w:t>
+        <w:t>a</w:t>
+      </w:r>
+      <w:r>
+        <w:t>. He will contact App Academy for correct information.</w:t>
       </w:r>
     </w:p>
     <w:p/>
@@ -8330,18 +8329,206 @@
         </w:numPr>
       </w:pPr>
       <w:r>
-        <w:t>Brief: Add Course Participant(s)</w:t>
-      </w:r>
-    </w:p>
-    <w:p>
-      <w:r>
-        <w:t>Course R</w:t>
-      </w:r>
-      <w:r>
-        <w:t>esponsible logs into the system</w:t>
-      </w:r>
-      <w:r>
-        <w:t xml:space="preserve"> and arrives at home screen. Course Responsible clicks ‘Course Participants’ pane. He then selects ‘Add New’ and is prompted with a Pop-Up window, where he inputs prompted information fields. When finished he finalizes by pressing ‘Add Course Participant’.</w:t>
+        <w:t>Casual: Change MySQL Settings</w:t>
+      </w:r>
+    </w:p>
+    <w:p/>
+    <w:p>
+      <w:r>
+        <w:t>Primary Actor: Course Responsible w/ Admin Rights</w:t>
+      </w:r>
+    </w:p>
+    <w:p/>
+    <w:p>
+      <w:r>
+        <w:t>Stakeholders and Interests:</w:t>
+      </w:r>
+    </w:p>
+    <w:p>
+      <w:r>
+        <w:t>Course Responsible: Wants MySQL settings to be correct so that aCerts is functional.</w:t>
+      </w:r>
+    </w:p>
+    <w:p>
+      <w:r>
+        <w:t xml:space="preserve">App Academy: Wants MySQL settings to be correct so that their Course </w:t>
+      </w:r>
+      <w:proofErr w:type="spellStart"/>
+      <w:r>
+        <w:t>Responsibles</w:t>
+      </w:r>
+      <w:proofErr w:type="spellEnd"/>
+      <w:r>
+        <w:t xml:space="preserve"> can work efficiently.</w:t>
+      </w:r>
+    </w:p>
+    <w:p/>
+    <w:p>
+      <w:r>
+        <w:t>Main Success Scenario:</w:t>
+      </w:r>
+    </w:p>
+    <w:p>
+      <w:pPr>
+        <w:pStyle w:val="ListParagraph"/>
+        <w:numPr>
+          <w:ilvl w:val="0"/>
+          <w:numId w:val="23"/>
+        </w:numPr>
+      </w:pPr>
+      <w:r>
+        <w:t>Course Responsible selects ‘Settings’</w:t>
+      </w:r>
+      <w:r>
+        <w:t xml:space="preserve"> </w:t>
+      </w:r>
+      <w:r>
+        <w:t>pane.</w:t>
+      </w:r>
+    </w:p>
+    <w:p>
+      <w:pPr>
+        <w:pStyle w:val="ListParagraph"/>
+        <w:numPr>
+          <w:ilvl w:val="0"/>
+          <w:numId w:val="23"/>
+        </w:numPr>
+      </w:pPr>
+      <w:r>
+        <w:t>Course Responsible clicks ‘Change MySQL’</w:t>
+      </w:r>
+      <w:r>
+        <w:t xml:space="preserve"> </w:t>
+      </w:r>
+      <w:r>
+        <w:t>button.</w:t>
+      </w:r>
+    </w:p>
+    <w:p>
+      <w:pPr>
+        <w:pStyle w:val="ListParagraph"/>
+        <w:numPr>
+          <w:ilvl w:val="0"/>
+          <w:numId w:val="23"/>
+        </w:numPr>
+      </w:pPr>
+      <w:r>
+        <w:t>Course Responsible is processed to a new window with following fields:</w:t>
+      </w:r>
+    </w:p>
+    <w:p>
+      <w:pPr>
+        <w:pStyle w:val="ListParagraph"/>
+        <w:numPr>
+          <w:ilvl w:val="1"/>
+          <w:numId w:val="23"/>
+        </w:numPr>
+      </w:pPr>
+      <w:r>
+        <w:t>Username</w:t>
+      </w:r>
+    </w:p>
+    <w:p>
+      <w:pPr>
+        <w:pStyle w:val="ListParagraph"/>
+        <w:numPr>
+          <w:ilvl w:val="1"/>
+          <w:numId w:val="23"/>
+        </w:numPr>
+      </w:pPr>
+      <w:r>
+        <w:t>Password</w:t>
+      </w:r>
+    </w:p>
+    <w:p>
+      <w:pPr>
+        <w:pStyle w:val="ListParagraph"/>
+        <w:numPr>
+          <w:ilvl w:val="1"/>
+          <w:numId w:val="23"/>
+        </w:numPr>
+      </w:pPr>
+      <w:r>
+        <w:t>Host</w:t>
+      </w:r>
+    </w:p>
+    <w:p>
+      <w:pPr>
+        <w:pStyle w:val="ListParagraph"/>
+        <w:numPr>
+          <w:ilvl w:val="1"/>
+          <w:numId w:val="23"/>
+        </w:numPr>
+      </w:pPr>
+      <w:r>
+        <w:t>Port</w:t>
+      </w:r>
+    </w:p>
+    <w:p>
+      <w:pPr>
+        <w:pStyle w:val="ListParagraph"/>
+        <w:numPr>
+          <w:ilvl w:val="1"/>
+          <w:numId w:val="23"/>
+        </w:numPr>
+      </w:pPr>
+      <w:r>
+        <w:t>Database N</w:t>
+      </w:r>
+      <w:r>
+        <w:t>ame</w:t>
+      </w:r>
+    </w:p>
+    <w:p>
+      <w:pPr>
+        <w:pStyle w:val="ListParagraph"/>
+        <w:numPr>
+          <w:ilvl w:val="0"/>
+          <w:numId w:val="23"/>
+        </w:numPr>
+      </w:pPr>
+      <w:r>
+        <w:lastRenderedPageBreak/>
+        <w:t>Course Responsible applies new information to the system.</w:t>
+      </w:r>
+    </w:p>
+    <w:p>
+      <w:pPr>
+        <w:pStyle w:val="ListParagraph"/>
+        <w:numPr>
+          <w:ilvl w:val="0"/>
+          <w:numId w:val="23"/>
+        </w:numPr>
+      </w:pPr>
+      <w:r>
+        <w:t>He’s processed back to the ‘Settings’ pane.</w:t>
+      </w:r>
+    </w:p>
+    <w:p/>
+    <w:p>
+      <w:r>
+        <w:t>Alternate Success Scenario:</w:t>
+      </w:r>
+    </w:p>
+    <w:p>
+      <w:pPr>
+        <w:ind w:firstLine="360"/>
+      </w:pPr>
+      <w:r>
+        <w:t>4.</w:t>
+      </w:r>
+      <w:r>
+        <w:tab/>
+        <w:t>Course Responsible doesn’t have correct information for the system.</w:t>
+      </w:r>
+    </w:p>
+    <w:p>
+      <w:pPr>
+        <w:ind w:firstLine="360"/>
+      </w:pPr>
+      <w:r>
+        <w:tab/>
+        <w:t>a. Course Responsible contacts AppAcademy for correct information.</w:t>
       </w:r>
     </w:p>
     <w:p/>
@@ -8354,75 +8541,18 @@
         </w:numPr>
       </w:pPr>
       <w:r>
-        <w:t>Brief: Add Course responsible</w:t>
-      </w:r>
-    </w:p>
-    <w:p>
-      <w:r>
-        <w:t xml:space="preserve">Course Responsible with Admin Rights logs into the system. He proceeds to the </w:t>
-      </w:r>
-      <w:r>
-        <w:t>‘</w:t>
-      </w:r>
-      <w:r>
-        <w:t>Course Responsibles</w:t>
-      </w:r>
-      <w:r>
-        <w:t>’</w:t>
-      </w:r>
-      <w:r>
-        <w:t xml:space="preserve"> pane</w:t>
-      </w:r>
-      <w:r>
-        <w:t xml:space="preserve"> and clicks ‘Add new’</w:t>
-      </w:r>
-      <w:r>
-        <w:t>. From there he fills in mandatory data into the new</w:t>
-      </w:r>
-      <w:r>
-        <w:t xml:space="preserve"> Pop-U</w:t>
-      </w:r>
-      <w:r>
-        <w:t xml:space="preserve">p </w:t>
-      </w:r>
-      <w:r>
-        <w:t>window (</w:t>
-      </w:r>
-      <w:r>
-        <w:t xml:space="preserve">First Name, Last Name, E-mail, Phone#). When information has been filled and a decision has been made </w:t>
-      </w:r>
-      <w:r>
-        <w:t>whether</w:t>
-      </w:r>
-      <w:r>
-        <w:t xml:space="preserve"> or not this Course Responsible should have admin rights</w:t>
-      </w:r>
-      <w:r>
-        <w:t xml:space="preserve"> by checking the box next to ‘Admin Rights’; now</w:t>
-      </w:r>
-      <w:r>
-        <w:t xml:space="preserve"> he can press Add Course Responsible. The Course Responsible has now been added and he is m</w:t>
-      </w:r>
-      <w:r>
-        <w:t>oved back to Course Responsible t</w:t>
-      </w:r>
-      <w:r>
-        <w:t>able view</w:t>
-      </w:r>
-      <w:r>
-        <w:t xml:space="preserve"> where the re</w:t>
-      </w:r>
-      <w:r>
-        <w:t>cently added</w:t>
-      </w:r>
-      <w:r>
-        <w:t xml:space="preserve"> ‘Course Responsible’</w:t>
-      </w:r>
-      <w:r>
-        <w:t xml:space="preserve"> should be present.</w:t>
-      </w:r>
-      <w:r>
-        <w:t xml:space="preserve"> </w:t>
+        <w:t>Brief: Add Course Participant(s)</w:t>
+      </w:r>
+    </w:p>
+    <w:p>
+      <w:r>
+        <w:t>Course R</w:t>
+      </w:r>
+      <w:r>
+        <w:t>esponsible logs into the system</w:t>
+      </w:r>
+      <w:r>
+        <w:t xml:space="preserve"> and arrives at home screen. Course Responsible clicks ‘Course Participants’ pane. He then selects ‘Add New’ and is prompted with a Pop-Up window, where he inputs prompted information fields. When finished he finalizes by pressing ‘Add Course Participant’.</w:t>
       </w:r>
     </w:p>
     <w:p/>
@@ -8435,34 +8565,75 @@
         </w:numPr>
       </w:pPr>
       <w:r>
-        <w:lastRenderedPageBreak/>
-        <w:t xml:space="preserve">Brief: </w:t>
-      </w:r>
-      <w:r>
-        <w:t>Remove Course Responsible</w:t>
-      </w:r>
-    </w:p>
-    <w:p>
-      <w:r>
-        <w:t>Course Responsible with Admin Rights logs into the system. He</w:t>
-      </w:r>
-      <w:r>
-        <w:t xml:space="preserve"> proceeds to Course Responsible</w:t>
-      </w:r>
-      <w:r>
-        <w:t xml:space="preserve"> pane. He is now in a </w:t>
-      </w:r>
-      <w:r>
-        <w:t>table view</w:t>
-      </w:r>
-      <w:r>
-        <w:t xml:space="preserve"> with all Course </w:t>
-      </w:r>
-      <w:r>
-        <w:t>Responsible</w:t>
-      </w:r>
-      <w:r>
-        <w:t>. He selects the Course Responsible he wants to remove from the system and presses the Remove button found in the bottom left corner.</w:t>
+        <w:t>Brief: Add Course responsible</w:t>
+      </w:r>
+    </w:p>
+    <w:p>
+      <w:r>
+        <w:t xml:space="preserve">Course Responsible with Admin Rights logs into the system. He proceeds to the </w:t>
+      </w:r>
+      <w:r>
+        <w:t>‘</w:t>
+      </w:r>
+      <w:r>
+        <w:t>Course Responsibles</w:t>
+      </w:r>
+      <w:r>
+        <w:t>’</w:t>
+      </w:r>
+      <w:r>
+        <w:t xml:space="preserve"> pane</w:t>
+      </w:r>
+      <w:r>
+        <w:t xml:space="preserve"> and clicks ‘Add new’</w:t>
+      </w:r>
+      <w:r>
+        <w:t>. From there he fills in mandatory data into the new</w:t>
+      </w:r>
+      <w:r>
+        <w:t xml:space="preserve"> Pop-U</w:t>
+      </w:r>
+      <w:r>
+        <w:t xml:space="preserve">p </w:t>
+      </w:r>
+      <w:r>
+        <w:t>window (</w:t>
+      </w:r>
+      <w:r>
+        <w:t xml:space="preserve">First Name, Last Name, E-mail, Phone#). When information has been filled and a decision has been made </w:t>
+      </w:r>
+      <w:r>
+        <w:t>whether</w:t>
+      </w:r>
+      <w:r>
+        <w:t xml:space="preserve"> or not this Course Responsible should have admin rights</w:t>
+      </w:r>
+      <w:r>
+        <w:t xml:space="preserve"> by checking the box next to ‘Admin Rights’; now</w:t>
+      </w:r>
+      <w:r>
+        <w:t xml:space="preserve"> he can press Add Course Responsible. The Course Responsible has now been added and he is m</w:t>
+      </w:r>
+      <w:r>
+        <w:t>oved back to Course Responsible t</w:t>
+      </w:r>
+      <w:r>
+        <w:t>able view</w:t>
+      </w:r>
+      <w:r>
+        <w:t xml:space="preserve"> where the re</w:t>
+      </w:r>
+      <w:r>
+        <w:t>cently added</w:t>
+      </w:r>
+      <w:r>
+        <w:t xml:space="preserve"> ‘Course Responsible’</w:t>
+      </w:r>
+      <w:r>
+        <w:t xml:space="preserve"> should be present.</w:t>
+      </w:r>
+      <w:r>
+        <w:t xml:space="preserve"> </w:t>
       </w:r>
     </w:p>
     <w:p/>
@@ -8475,12 +8646,33 @@
         </w:numPr>
       </w:pPr>
       <w:r>
-        <w:t>Brief: Remove Certificate Template</w:t>
-      </w:r>
-    </w:p>
-    <w:p>
-      <w:r>
-        <w:t>Course Responsible with Admin Rights logs into the system. He proceeds to Settings pane. Here he is presented with a dropdown from which he will select the desired template to be removed. He can now press Remove Certificate Template button and the Template will no longer be available as a selection when creating a new Course.</w:t>
+        <w:t xml:space="preserve">Brief: </w:t>
+      </w:r>
+      <w:r>
+        <w:t>Remove Course Responsible</w:t>
+      </w:r>
+    </w:p>
+    <w:p>
+      <w:r>
+        <w:t>Course Responsible with Admin Rights logs into the system. He</w:t>
+      </w:r>
+      <w:r>
+        <w:t xml:space="preserve"> proceeds to Course Responsible</w:t>
+      </w:r>
+      <w:r>
+        <w:t xml:space="preserve"> pane. He is now in a </w:t>
+      </w:r>
+      <w:r>
+        <w:t>table view</w:t>
+      </w:r>
+      <w:r>
+        <w:t xml:space="preserve"> with all Course </w:t>
+      </w:r>
+      <w:r>
+        <w:t>Responsible</w:t>
+      </w:r>
+      <w:r>
+        <w:t>. He selects the Course Responsible he wants to remove from the system and presses the Remove button found in the bottom left corner.</w:t>
       </w:r>
     </w:p>
     <w:p/>
@@ -8493,24 +8685,12 @@
         </w:numPr>
       </w:pPr>
       <w:r>
-        <w:t xml:space="preserve">Brief: </w:t>
-      </w:r>
-      <w:r>
-        <w:t>View</w:t>
-      </w:r>
-      <w:r>
-        <w:t xml:space="preserve"> Courses</w:t>
-      </w:r>
-    </w:p>
-    <w:p>
-      <w:r>
-        <w:t>Course Responsible logs into the system and arrives at home s</w:t>
-      </w:r>
-      <w:r>
-        <w:t xml:space="preserve">creen. Course Responsible clicks </w:t>
-      </w:r>
-      <w:r>
-        <w:t>the “Courses” pane which leads to a table view of the courses.</w:t>
+        <w:t>Brief: Remove Certificate Template</w:t>
+      </w:r>
+    </w:p>
+    <w:p>
+      <w:r>
+        <w:t>Course Responsible with Admin Rights logs into the system. He proceeds to Settings pane. Here he is presented with a dropdown from which he will select the desired template to be removed. He can now press Remove Certificate Template button and the Template will no longer be available as a selection when creating a new Course.</w:t>
       </w:r>
     </w:p>
     <w:p/>
@@ -8523,42 +8703,27 @@
         </w:numPr>
       </w:pPr>
       <w:r>
-        <w:t>Brief: View</w:t>
-      </w:r>
-      <w:r>
-        <w:t xml:space="preserve"> Course Responsibles</w:t>
-      </w:r>
-    </w:p>
-    <w:p>
-      <w:r>
-        <w:t>Course Responsible with Admin Rights logs into the system. He proceeds to the C</w:t>
-      </w:r>
-      <w:r>
-        <w:t>ourse Responsibles pane; h</w:t>
-      </w:r>
-      <w:r>
-        <w:t xml:space="preserve">e is now presented with a </w:t>
-      </w:r>
-      <w:r>
-        <w:t>view</w:t>
-      </w:r>
-      <w:r>
-        <w:t xml:space="preserve"> of all Course Responsibles that </w:t>
-      </w:r>
-      <w:r>
-        <w:t>has</w:t>
-      </w:r>
-      <w:r>
-        <w:t xml:space="preserve"> active courses.</w:t>
-      </w:r>
-    </w:p>
-    <w:p>
-      <w:pPr>
-        <w:tabs>
-          <w:tab w:val="left" w:pos="2916"/>
-        </w:tabs>
-      </w:pPr>
-    </w:p>
+        <w:t xml:space="preserve">Brief: </w:t>
+      </w:r>
+      <w:r>
+        <w:t>View</w:t>
+      </w:r>
+      <w:r>
+        <w:t xml:space="preserve"> Courses</w:t>
+      </w:r>
+    </w:p>
+    <w:p>
+      <w:r>
+        <w:t>Course Responsible logs into the system and arrives at home s</w:t>
+      </w:r>
+      <w:r>
+        <w:t xml:space="preserve">creen. Course Responsible clicks </w:t>
+      </w:r>
+      <w:r>
+        <w:t>the “Courses” pane which leads to a table view of the courses.</w:t>
+      </w:r>
+    </w:p>
+    <w:p/>
     <w:p>
       <w:pPr>
         <w:pStyle w:val="Heading4"/>
@@ -8568,18 +8733,42 @@
         </w:numPr>
       </w:pPr>
       <w:r>
-        <w:t>Brief: View Missing Certificate</w:t>
-      </w:r>
-    </w:p>
-    <w:p>
-      <w:r>
-        <w:t>Course Responsible logs into syste</w:t>
-      </w:r>
-      <w:r>
-        <w:t>m and arrives at home screen. He now selects ‘Courses’ pane. Here he is presented with a set of filters on the left hand side of the table. He selects ‘Missing Certs’.  The table is now filtered to only show courses that contains participants missing a certificate. Alternately: ‘Course Responsible’ clicks ‘Course Participants’ pane. Here he is presented with a table view of participants. On his left hand side there is a set of filters, from which he selects ‘Missing Cert.’ Now he is presented with a filtered list of participants missing their Certificates.</w:t>
-      </w:r>
-    </w:p>
-    <w:p/>
+        <w:t>Brief: View</w:t>
+      </w:r>
+      <w:r>
+        <w:t xml:space="preserve"> Course Responsibles</w:t>
+      </w:r>
+    </w:p>
+    <w:p>
+      <w:r>
+        <w:t>Course Responsible with Admin Rights logs into the system. He proceeds to the C</w:t>
+      </w:r>
+      <w:r>
+        <w:t>ourse Responsibles pane; h</w:t>
+      </w:r>
+      <w:r>
+        <w:t xml:space="preserve">e is now presented with a </w:t>
+      </w:r>
+      <w:r>
+        <w:t>view</w:t>
+      </w:r>
+      <w:r>
+        <w:t xml:space="preserve"> of all Course Responsibles that </w:t>
+      </w:r>
+      <w:r>
+        <w:t>has</w:t>
+      </w:r>
+      <w:r>
+        <w:t xml:space="preserve"> active courses.</w:t>
+      </w:r>
+    </w:p>
+    <w:p>
+      <w:pPr>
+        <w:tabs>
+          <w:tab w:val="left" w:pos="2916"/>
+        </w:tabs>
+      </w:pPr>
+    </w:p>
     <w:p>
       <w:pPr>
         <w:pStyle w:val="Heading4"/>
@@ -8589,18 +8778,16 @@
         </w:numPr>
       </w:pPr>
       <w:r>
-        <w:t>Brief: View Active Courses</w:t>
-      </w:r>
-    </w:p>
-    <w:p>
-      <w:r>
-        <w:t xml:space="preserve">Course Responsible logs into the system. From </w:t>
-      </w:r>
-      <w:r>
-        <w:t>t</w:t>
-      </w:r>
-      <w:r>
-        <w:t>here he proceeds to the Courses pane. Here is presented with a table view of his courses. This table is set to present Active Courses automatically.</w:t>
+        <w:lastRenderedPageBreak/>
+        <w:t>Brief: View Missing Certificate</w:t>
+      </w:r>
+    </w:p>
+    <w:p>
+      <w:r>
+        <w:t>Course Responsible logs into syste</w:t>
+      </w:r>
+      <w:r>
+        <w:t>m and arrives at home screen. He now selects ‘Courses’ pane. Here he is presented with a set of filters on the left hand side of the table. He selects ‘Missing Certs’.  The table is now filtered to only show courses that contains participants missing a certificate. Alternately: ‘Course Responsible’ clicks ‘Course Participants’ pane. Here he is presented with a table view of participants. On his left hand side there is a set of filters, from which he selects ‘Missing Cert.’ Now he is presented with a filtered list of participants missing their Certificates.</w:t>
       </w:r>
     </w:p>
     <w:p/>
@@ -8613,7 +8800,7 @@
         </w:numPr>
       </w:pPr>
       <w:r>
-        <w:t>Brief: View all Courses</w:t>
+        <w:t>Brief: View Active Courses</w:t>
       </w:r>
     </w:p>
     <w:p>
@@ -8624,7 +8811,7 @@
         <w:t>t</w:t>
       </w:r>
       <w:r>
-        <w:t>here he proceeds to the Courses pane. Here is presented with a table view of his courses. This table is set to present Active Courses automatically so he has to press 'All Courses' to be presented with a view of all courses at AppAcademy.</w:t>
+        <w:t>here he proceeds to the Courses pane. Here is presented with a table view of his courses. This table is set to present Active Courses automatically.</w:t>
       </w:r>
     </w:p>
     <w:p/>
@@ -8637,7 +8824,7 @@
         </w:numPr>
       </w:pPr>
       <w:r>
-        <w:t>Brief: View inactive Courses</w:t>
+        <w:t>Brief: View all Courses</w:t>
       </w:r>
     </w:p>
     <w:p>
@@ -8648,36 +8835,10 @@
         <w:t>t</w:t>
       </w:r>
       <w:r>
-        <w:t xml:space="preserve">here he proceeds to the Courses pane. Here is presented with a table view of his courses. This table is set to present Active Courses automatically, so he has to </w:t>
-      </w:r>
-      <w:r>
-        <w:t>select</w:t>
-      </w:r>
-      <w:r>
-        <w:t xml:space="preserve"> 'InActive Courses' </w:t>
-      </w:r>
-      <w:r>
-        <w:t xml:space="preserve">filter </w:t>
-      </w:r>
-      <w:r>
-        <w:t>in the upper left corner where the table will be filtered to show Courses that are from</w:t>
-      </w:r>
-      <w:r>
-        <w:t xml:space="preserve"> a</w:t>
-      </w:r>
-      <w:r>
-        <w:t xml:space="preserve"> previous date </w:t>
-      </w:r>
-      <w:r>
-        <w:t>from</w:t>
-      </w:r>
-      <w:r>
-        <w:t xml:space="preserve"> todays' date</w:t>
-      </w:r>
-      <w:r>
-        <w:t>.</w:t>
-      </w:r>
-    </w:p>
+        <w:t>here he proceeds to the Courses pane. Here is presented with a table view of his courses. This table is set to present Active Courses automatically so he has to press 'All Courses' to be presented with a view of all courses at AppAcademy.</w:t>
+      </w:r>
+    </w:p>
+    <w:p/>
     <w:p>
       <w:pPr>
         <w:pStyle w:val="Heading4"/>
@@ -8687,7 +8848,56 @@
         </w:numPr>
       </w:pPr>
       <w:r>
-        <w:lastRenderedPageBreak/>
+        <w:t>Brief: View inactive Courses</w:t>
+      </w:r>
+    </w:p>
+    <w:p>
+      <w:r>
+        <w:t xml:space="preserve">Course Responsible logs into the system. From </w:t>
+      </w:r>
+      <w:r>
+        <w:t>t</w:t>
+      </w:r>
+      <w:r>
+        <w:t xml:space="preserve">here he proceeds to the Courses pane. Here is presented with a table view of his courses. This table is set to present Active Courses automatically, so he has to </w:t>
+      </w:r>
+      <w:r>
+        <w:t>select</w:t>
+      </w:r>
+      <w:r>
+        <w:t xml:space="preserve"> 'InActive Courses' </w:t>
+      </w:r>
+      <w:r>
+        <w:t xml:space="preserve">filter </w:t>
+      </w:r>
+      <w:r>
+        <w:t>in the upper left corner where the table will be filtered to show Courses that are from</w:t>
+      </w:r>
+      <w:r>
+        <w:t xml:space="preserve"> a</w:t>
+      </w:r>
+      <w:r>
+        <w:t xml:space="preserve"> previous date </w:t>
+      </w:r>
+      <w:r>
+        <w:t>from</w:t>
+      </w:r>
+      <w:r>
+        <w:t xml:space="preserve"> todays' date</w:t>
+      </w:r>
+      <w:r>
+        <w:t>.</w:t>
+      </w:r>
+    </w:p>
+    <w:p>
+      <w:pPr>
+        <w:pStyle w:val="Heading4"/>
+        <w:numPr>
+          <w:ilvl w:val="0"/>
+          <w:numId w:val="22"/>
+        </w:numPr>
+      </w:pPr>
+      <w:r>
         <w:t>View Course Participants</w:t>
       </w:r>
     </w:p>
@@ -8714,12 +8924,12 @@
       <w:pPr>
         <w:pStyle w:val="Heading3"/>
       </w:pPr>
-      <w:bookmarkStart w:id="23" w:name="_Toc450647356"/>
+      <w:bookmarkStart w:id="21" w:name="_Toc450647356"/>
       <w:r>
         <w:lastRenderedPageBreak/>
         <w:t>System Sequence Diagrams</w:t>
       </w:r>
-      <w:bookmarkEnd w:id="23"/>
+      <w:bookmarkEnd w:id="21"/>
     </w:p>
     <w:p/>
     <w:p>
@@ -8841,27 +9051,14 @@
                             <w:r>
                               <w:t xml:space="preserve">Figure </w:t>
                             </w:r>
-                            <w:r>
-                              <w:fldChar w:fldCharType="begin"/>
-                            </w:r>
-                            <w:r>
-                              <w:instrText xml:space="preserve"> SEQ Figure \* ARABIC </w:instrText>
-                            </w:r>
-                            <w:r>
-                              <w:fldChar w:fldCharType="separate"/>
-                            </w:r>
-                            <w:r>
-                              <w:rPr>
-                                <w:noProof/>
-                              </w:rPr>
-                              <w:t>1</w:t>
-                            </w:r>
-                            <w:r>
-                              <w:rPr>
-                                <w:noProof/>
-                              </w:rPr>
-                              <w:fldChar w:fldCharType="end"/>
-                            </w:r>
+                            <w:fldSimple w:instr=" SEQ Figure \* ARABIC ">
+                              <w:r>
+                                <w:rPr>
+                                  <w:noProof/>
+                                </w:rPr>
+                                <w:t>1</w:t>
+                              </w:r>
+                            </w:fldSimple>
                             <w:r>
                               <w:t>. Generate Certificate Template</w:t>
                             </w:r>
@@ -9061,27 +9258,14 @@
                             <w:r>
                               <w:t xml:space="preserve">Figure </w:t>
                             </w:r>
-                            <w:r>
-                              <w:fldChar w:fldCharType="begin"/>
-                            </w:r>
-                            <w:r>
-                              <w:instrText xml:space="preserve"> SEQ Figure \* ARABIC </w:instrText>
-                            </w:r>
-                            <w:r>
-                              <w:fldChar w:fldCharType="separate"/>
-                            </w:r>
-                            <w:r>
-                              <w:rPr>
-                                <w:noProof/>
-                              </w:rPr>
-                              <w:t>2</w:t>
-                            </w:r>
-                            <w:r>
-                              <w:rPr>
-                                <w:noProof/>
-                              </w:rPr>
-                              <w:fldChar w:fldCharType="end"/>
-                            </w:r>
+                            <w:fldSimple w:instr=" SEQ Figure \* ARABIC ">
+                              <w:r>
+                                <w:rPr>
+                                  <w:noProof/>
+                                </w:rPr>
+                                <w:t>2</w:t>
+                              </w:r>
+                            </w:fldSimple>
                             <w:r>
                               <w:t>. Send Missing Certificate</w:t>
                             </w:r>
@@ -9273,27 +9457,14 @@
                             <w:r>
                               <w:t xml:space="preserve">Figure </w:t>
                             </w:r>
-                            <w:r>
-                              <w:fldChar w:fldCharType="begin"/>
-                            </w:r>
-                            <w:r>
-                              <w:instrText xml:space="preserve"> SEQ Figure \* ARABIC </w:instrText>
-                            </w:r>
-                            <w:r>
-                              <w:fldChar w:fldCharType="separate"/>
-                            </w:r>
-                            <w:r>
-                              <w:rPr>
-                                <w:noProof/>
-                              </w:rPr>
-                              <w:t>3</w:t>
-                            </w:r>
-                            <w:r>
-                              <w:rPr>
-                                <w:noProof/>
-                              </w:rPr>
-                              <w:fldChar w:fldCharType="end"/>
-                            </w:r>
+                            <w:fldSimple w:instr=" SEQ Figure \* ARABIC ">
+                              <w:r>
+                                <w:rPr>
+                                  <w:noProof/>
+                                </w:rPr>
+                                <w:t>3</w:t>
+                              </w:r>
+                            </w:fldSimple>
                             <w:r>
                               <w:t>. Add Course</w:t>
                             </w:r>
@@ -9626,27 +9797,14 @@
                             <w:r>
                               <w:t xml:space="preserve">Figure </w:t>
                             </w:r>
-                            <w:r>
-                              <w:fldChar w:fldCharType="begin"/>
-                            </w:r>
-                            <w:r>
-                              <w:instrText xml:space="preserve"> SEQ Figure \* ARABIC </w:instrText>
-                            </w:r>
-                            <w:r>
-                              <w:fldChar w:fldCharType="separate"/>
-                            </w:r>
-                            <w:r>
-                              <w:rPr>
-                                <w:noProof/>
-                              </w:rPr>
-                              <w:t>4</w:t>
-                            </w:r>
-                            <w:r>
-                              <w:rPr>
-                                <w:noProof/>
-                              </w:rPr>
-                              <w:fldChar w:fldCharType="end"/>
-                            </w:r>
+                            <w:fldSimple w:instr=" SEQ Figure \* ARABIC ">
+                              <w:r>
+                                <w:rPr>
+                                  <w:noProof/>
+                                </w:rPr>
+                                <w:t>4</w:t>
+                              </w:r>
+                            </w:fldSimple>
                             <w:r>
                               <w:t>. Remove Course</w:t>
                             </w:r>
@@ -9848,27 +10006,14 @@
                             <w:r>
                               <w:t xml:space="preserve">Figure </w:t>
                             </w:r>
-                            <w:r>
-                              <w:fldChar w:fldCharType="begin"/>
-                            </w:r>
-                            <w:r>
-                              <w:instrText xml:space="preserve"> SEQ Figure \* ARABIC </w:instrText>
-                            </w:r>
-                            <w:r>
-                              <w:fldChar w:fldCharType="separate"/>
-                            </w:r>
-                            <w:r>
-                              <w:rPr>
-                                <w:noProof/>
-                              </w:rPr>
-                              <w:t>5</w:t>
-                            </w:r>
-                            <w:r>
-                              <w:rPr>
-                                <w:noProof/>
-                              </w:rPr>
-                              <w:fldChar w:fldCharType="end"/>
-                            </w:r>
+                            <w:fldSimple w:instr=" SEQ Figure \* ARABIC ">
+                              <w:r>
+                                <w:rPr>
+                                  <w:noProof/>
+                                </w:rPr>
+                                <w:t>5</w:t>
+                              </w:r>
+                            </w:fldSimple>
                             <w:r>
                               <w:t xml:space="preserve"> Remove Course Participant</w:t>
                             </w:r>
@@ -10295,27 +10440,14 @@
                             <w:r>
                               <w:t xml:space="preserve">Figure </w:t>
                             </w:r>
-                            <w:r>
-                              <w:fldChar w:fldCharType="begin"/>
-                            </w:r>
-                            <w:r>
-                              <w:instrText xml:space="preserve"> SEQ Figure \* ARABIC </w:instrText>
-                            </w:r>
-                            <w:r>
-                              <w:fldChar w:fldCharType="separate"/>
-                            </w:r>
-                            <w:r>
-                              <w:rPr>
-                                <w:noProof/>
-                              </w:rPr>
-                              <w:t>6</w:t>
-                            </w:r>
-                            <w:r>
-                              <w:rPr>
-                                <w:noProof/>
-                              </w:rPr>
-                              <w:fldChar w:fldCharType="end"/>
-                            </w:r>
+                            <w:fldSimple w:instr=" SEQ Figure \* ARABIC ">
+                              <w:r>
+                                <w:rPr>
+                                  <w:noProof/>
+                                </w:rPr>
+                                <w:t>6</w:t>
+                              </w:r>
+                            </w:fldSimple>
                             <w:r>
                               <w:t>. Change FTP Settings</w:t>
                             </w:r>
@@ -10433,27 +10565,14 @@
                             <w:r>
                               <w:t xml:space="preserve">Figure </w:t>
                             </w:r>
-                            <w:r>
-                              <w:fldChar w:fldCharType="begin"/>
-                            </w:r>
-                            <w:r>
-                              <w:instrText xml:space="preserve"> SEQ Figure \* ARABIC </w:instrText>
-                            </w:r>
-                            <w:r>
-                              <w:fldChar w:fldCharType="separate"/>
-                            </w:r>
-                            <w:r>
-                              <w:rPr>
-                                <w:noProof/>
-                              </w:rPr>
-                              <w:t>7</w:t>
-                            </w:r>
-                            <w:r>
-                              <w:rPr>
-                                <w:noProof/>
-                              </w:rPr>
-                              <w:fldChar w:fldCharType="end"/>
-                            </w:r>
+                            <w:fldSimple w:instr=" SEQ Figure \* ARABIC ">
+                              <w:r>
+                                <w:rPr>
+                                  <w:noProof/>
+                                </w:rPr>
+                                <w:t>7</w:t>
+                              </w:r>
+                            </w:fldSimple>
                             <w:r>
                               <w:t>. Change SMTP Settings</w:t>
                             </w:r>
@@ -10582,12 +10701,238 @@
       <w:pPr>
         <w:pStyle w:val="Heading3"/>
       </w:pPr>
-      <w:bookmarkStart w:id="24" w:name="_Toc450647357"/>
-      <w:r>
+      <w:bookmarkStart w:id="22" w:name="_Toc450647357"/>
+      <w:r>
+        <w:rPr>
+          <w:noProof/>
+        </w:rPr>
         <w:lastRenderedPageBreak/>
-        <w:t>Use Case Diagram</w:t>
-      </w:r>
-      <w:bookmarkEnd w:id="24"/>
+        <w:drawing>
+          <wp:anchor distT="0" distB="0" distL="114300" distR="114300" simplePos="0" relativeHeight="251691008" behindDoc="1" locked="0" layoutInCell="1" allowOverlap="1" wp14:anchorId="1A7FA0F1" wp14:editId="3FF8D722">
+            <wp:simplePos x="0" y="0"/>
+            <wp:positionH relativeFrom="column">
+              <wp:posOffset>2399</wp:posOffset>
+            </wp:positionH>
+            <wp:positionV relativeFrom="paragraph">
+              <wp:posOffset>-163195</wp:posOffset>
+            </wp:positionV>
+            <wp:extent cx="6106795" cy="7603349"/>
+            <wp:effectExtent l="0" t="0" r="0" b="0"/>
+            <wp:wrapNone/>
+            <wp:docPr id="11" name="Picture 11"/>
+            <wp:cNvGraphicFramePr>
+              <a:graphicFrameLocks xmlns:a="http://schemas.openxmlformats.org/drawingml/2006/main" noChangeAspect="1"/>
+            </wp:cNvGraphicFramePr>
+            <a:graphic xmlns:a="http://schemas.openxmlformats.org/drawingml/2006/main">
+              <a:graphicData uri="http://schemas.openxmlformats.org/drawingml/2006/picture">
+                <pic:pic xmlns:pic="http://schemas.openxmlformats.org/drawingml/2006/picture">
+                  <pic:nvPicPr>
+                    <pic:cNvPr id="0" name="Picture 9" descr="Inception/Diagrams%201st%20Iteration/Change%20SMTP%20Settings.jpg"/>
+                    <pic:cNvPicPr>
+                      <a:picLocks noChangeAspect="1" noChangeArrowheads="1"/>
+                    </pic:cNvPicPr>
+                  </pic:nvPicPr>
+                  <pic:blipFill>
+                    <a:blip r:embed="rId15">
+                      <a:extLst>
+                        <a:ext uri="{28A0092B-C50C-407E-A947-70E740481C1C}">
+                          <a14:useLocalDpi xmlns:a14="http://schemas.microsoft.com/office/drawing/2010/main" val="0"/>
+                        </a:ext>
+                      </a:extLst>
+                    </a:blip>
+                    <a:stretch>
+                      <a:fillRect/>
+                    </a:stretch>
+                  </pic:blipFill>
+                  <pic:spPr bwMode="auto">
+                    <a:xfrm>
+                      <a:off x="0" y="0"/>
+                      <a:ext cx="6108389" cy="7605333"/>
+                    </a:xfrm>
+                    <a:prstGeom prst="rect">
+                      <a:avLst/>
+                    </a:prstGeom>
+                    <a:noFill/>
+                    <a:ln>
+                      <a:noFill/>
+                    </a:ln>
+                  </pic:spPr>
+                </pic:pic>
+              </a:graphicData>
+            </a:graphic>
+            <wp14:sizeRelH relativeFrom="page">
+              <wp14:pctWidth>0</wp14:pctWidth>
+            </wp14:sizeRelH>
+            <wp14:sizeRelV relativeFrom="page">
+              <wp14:pctHeight>0</wp14:pctHeight>
+            </wp14:sizeRelV>
+          </wp:anchor>
+        </w:drawing>
+      </w:r>
+    </w:p>
+    <w:p>
+      <w:pPr>
+        <w:pStyle w:val="Heading3"/>
+      </w:pPr>
+    </w:p>
+    <w:p>
+      <w:pPr>
+        <w:pStyle w:val="Heading3"/>
+      </w:pPr>
+    </w:p>
+    <w:p>
+      <w:pPr>
+        <w:pStyle w:val="Heading3"/>
+      </w:pPr>
+    </w:p>
+    <w:p>
+      <w:pPr>
+        <w:pStyle w:val="Heading3"/>
+      </w:pPr>
+    </w:p>
+    <w:p>
+      <w:pPr>
+        <w:pStyle w:val="Heading3"/>
+      </w:pPr>
+    </w:p>
+    <w:p>
+      <w:pPr>
+        <w:pStyle w:val="Heading3"/>
+      </w:pPr>
+    </w:p>
+    <w:p>
+      <w:pPr>
+        <w:pStyle w:val="Heading3"/>
+      </w:pPr>
+    </w:p>
+    <w:p>
+      <w:pPr>
+        <w:pStyle w:val="Heading3"/>
+      </w:pPr>
+    </w:p>
+    <w:p>
+      <w:pPr>
+        <w:pStyle w:val="Heading3"/>
+      </w:pPr>
+      <w:r>
+        <w:rPr>
+          <w:noProof/>
+        </w:rPr>
+        <mc:AlternateContent>
+          <mc:Choice Requires="wps">
+            <w:drawing>
+              <wp:anchor distT="0" distB="0" distL="114300" distR="114300" simplePos="0" relativeHeight="251693056" behindDoc="0" locked="0" layoutInCell="1" allowOverlap="1" wp14:anchorId="1501A5D1" wp14:editId="22EFD60A">
+                <wp:simplePos x="0" y="0"/>
+                <wp:positionH relativeFrom="column">
+                  <wp:posOffset>0</wp:posOffset>
+                </wp:positionH>
+                <wp:positionV relativeFrom="paragraph">
+                  <wp:posOffset>5619115</wp:posOffset>
+                </wp:positionV>
+                <wp:extent cx="6106795" cy="266700"/>
+                <wp:effectExtent l="0" t="0" r="0" b="0"/>
+                <wp:wrapThrough wrapText="bothSides">
+                  <wp:wrapPolygon edited="0">
+                    <wp:start x="0" y="0"/>
+                    <wp:lineTo x="0" y="0"/>
+                    <wp:lineTo x="0" y="0"/>
+                  </wp:wrapPolygon>
+                </wp:wrapThrough>
+                <wp:docPr id="12" name="Text Box 12"/>
+                <wp:cNvGraphicFramePr/>
+                <a:graphic xmlns:a="http://schemas.openxmlformats.org/drawingml/2006/main">
+                  <a:graphicData uri="http://schemas.microsoft.com/office/word/2010/wordprocessingShape">
+                    <wps:wsp>
+                      <wps:cNvSpPr txBox="1"/>
+                      <wps:spPr>
+                        <a:xfrm>
+                          <a:off x="0" y="0"/>
+                          <a:ext cx="6106795" cy="266700"/>
+                        </a:xfrm>
+                        <a:prstGeom prst="rect">
+                          <a:avLst/>
+                        </a:prstGeom>
+                        <a:solidFill>
+                          <a:prstClr val="white"/>
+                        </a:solidFill>
+                        <a:ln>
+                          <a:noFill/>
+                        </a:ln>
+                        <a:effectLst/>
+                      </wps:spPr>
+                      <wps:txbx>
+                        <w:txbxContent>
+                          <w:p>
+                            <w:pPr>
+                              <w:pStyle w:val="Caption"/>
+                              <w:rPr>
+                                <w:noProof/>
+                              </w:rPr>
+                            </w:pPr>
+                            <w:r>
+                              <w:t xml:space="preserve">Figure </w:t>
+                            </w:r>
+                            <w:fldSimple w:instr=" SEQ Figure \* ARABIC ">
+                              <w:r>
+                                <w:rPr>
+                                  <w:noProof/>
+                                </w:rPr>
+                                <w:t>8</w:t>
+                              </w:r>
+                            </w:fldSimple>
+                            <w:r>
+                              <w:t xml:space="preserve"> Change MySQL Settings</w:t>
+                            </w:r>
+                          </w:p>
+                        </w:txbxContent>
+                      </wps:txbx>
+                      <wps:bodyPr rot="0" spcFirstLastPara="0" vertOverflow="overflow" horzOverflow="overflow" vert="horz" wrap="square" lIns="0" tIns="0" rIns="0" bIns="0" numCol="1" spcCol="0" rtlCol="0" fromWordArt="0" anchor="t" anchorCtr="0" forceAA="0" compatLnSpc="1">
+                        <a:prstTxWarp prst="textNoShape">
+                          <a:avLst/>
+                        </a:prstTxWarp>
+                        <a:spAutoFit/>
+                      </wps:bodyPr>
+                    </wps:wsp>
+                  </a:graphicData>
+                </a:graphic>
+              </wp:anchor>
+            </w:drawing>
+          </mc:Choice>
+          <mc:Fallback>
+            <w:pict>
+              <v:shape w14:anchorId="1501A5D1" id="Text_x0020_Box_x0020_12" o:spid="_x0000_s1034" type="#_x0000_t202" style="position:absolute;margin-left:0;margin-top:442.45pt;width:480.85pt;height:21pt;z-index:251693056;visibility:visible;mso-wrap-style:square;mso-wrap-distance-left:9pt;mso-wrap-distance-top:0;mso-wrap-distance-right:9pt;mso-wrap-distance-bottom:0;mso-position-horizontal:absolute;mso-position-horizontal-relative:text;mso-position-vertical:absolute;mso-position-vertical-relative:text;v-text-anchor:top" o:gfxdata="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" stroked="f">
+                <v:textbox style="mso-fit-shape-to-text:t" inset="0,0,0,0">
+                  <w:txbxContent>
+                    <w:p>
+                      <w:pPr>
+                        <w:pStyle w:val="Caption"/>
+                        <w:rPr>
+                          <w:noProof/>
+                        </w:rPr>
+                      </w:pPr>
+                      <w:r>
+                        <w:t xml:space="preserve">Figure </w:t>
+                      </w:r>
+                      <w:fldSimple w:instr=" SEQ Figure \* ARABIC ">
+                        <w:r>
+                          <w:rPr>
+                            <w:noProof/>
+                          </w:rPr>
+                          <w:t>8</w:t>
+                        </w:r>
+                      </w:fldSimple>
+                      <w:r>
+                        <w:t xml:space="preserve"> Change MySQL Settings</w:t>
+                      </w:r>
+                    </w:p>
+                  </w:txbxContent>
+                </v:textbox>
+                <w10:wrap type="through"/>
+              </v:shape>
+            </w:pict>
+          </mc:Fallback>
+        </mc:AlternateContent>
+      </w:r>
     </w:p>
     <w:p>
       <w:pPr>
@@ -10596,21 +10941,32 @@
           <w:color w:val="1F4D78" w:themeColor="accent1" w:themeShade="7F"/>
         </w:rPr>
       </w:pPr>
-      <w:r>
-        <w:rPr>
-          <w:noProof/>
-        </w:rPr>
+      <w:bookmarkStart w:id="23" w:name="_GoBack"/>
+      <w:r>
+        <w:br w:type="page"/>
+      </w:r>
+    </w:p>
+    <w:bookmarkEnd w:id="23"/>
+    <w:p>
+      <w:pPr>
+        <w:pStyle w:val="Heading3"/>
+      </w:pPr>
+      <w:r>
+        <w:rPr>
+          <w:noProof/>
+        </w:rPr>
+        <w:lastRenderedPageBreak/>
         <w:drawing>
-          <wp:anchor distT="0" distB="0" distL="114300" distR="114300" simplePos="0" relativeHeight="251688960" behindDoc="0" locked="0" layoutInCell="1" allowOverlap="1" wp14:anchorId="04BB41FB" wp14:editId="0A08A1DB">
+          <wp:anchor distT="0" distB="0" distL="114300" distR="114300" simplePos="0" relativeHeight="251688960" behindDoc="0" locked="0" layoutInCell="1" allowOverlap="1" wp14:anchorId="04BB41FB" wp14:editId="453A4641">
             <wp:simplePos x="0" y="0"/>
             <wp:positionH relativeFrom="column">
-              <wp:posOffset>-176036</wp:posOffset>
+              <wp:posOffset>-178223</wp:posOffset>
             </wp:positionH>
             <wp:positionV relativeFrom="paragraph">
-              <wp:posOffset>111689</wp:posOffset>
+              <wp:posOffset>184221</wp:posOffset>
             </wp:positionV>
-            <wp:extent cx="6627425" cy="8099566"/>
-            <wp:effectExtent l="0" t="0" r="2540" b="3175"/>
+            <wp:extent cx="6626493" cy="8567984"/>
+            <wp:effectExtent l="0" t="0" r="3175" b="0"/>
             <wp:wrapNone/>
             <wp:docPr id="23" name="Picture 23"/>
             <wp:cNvGraphicFramePr>
@@ -10624,7 +10980,7 @@
                     <pic:cNvPicPr/>
                   </pic:nvPicPr>
                   <pic:blipFill>
-                    <a:blip r:embed="rId15">
+                    <a:blip r:embed="rId16">
                       <a:extLst>
                         <a:ext uri="{28A0092B-C50C-407E-A947-70E740481C1C}">
                           <a14:useLocalDpi xmlns:a14="http://schemas.microsoft.com/office/drawing/2010/main" val="0"/>
@@ -10638,7 +10994,7 @@
                   <pic:spPr>
                     <a:xfrm>
                       <a:off x="0" y="0"/>
-                      <a:ext cx="6627425" cy="8099566"/>
+                      <a:ext cx="6647360" cy="8594965"/>
                     </a:xfrm>
                     <a:prstGeom prst="rect">
                       <a:avLst/>
@@ -10657,6 +11013,18 @@
         </w:drawing>
       </w:r>
       <w:r>
+        <w:t>Use Case Diagram</w:t>
+      </w:r>
+      <w:bookmarkEnd w:id="22"/>
+    </w:p>
+    <w:p>
+      <w:pPr>
+        <w:rPr>
+          <w:rFonts w:asciiTheme="majorHAnsi" w:eastAsiaTheme="majorEastAsia" w:hAnsiTheme="majorHAnsi" w:cstheme="majorBidi"/>
+          <w:color w:val="1F4D78" w:themeColor="accent1" w:themeShade="7F"/>
+        </w:rPr>
+      </w:pPr>
+      <w:r>
         <w:br w:type="page"/>
       </w:r>
     </w:p>
@@ -10669,7 +11037,7 @@
           <w:szCs w:val="26"/>
         </w:rPr>
       </w:pPr>
-      <w:bookmarkStart w:id="25" w:name="_Toc450647358"/>
+      <w:bookmarkStart w:id="24" w:name="_Toc450647358"/>
       <w:r>
         <w:lastRenderedPageBreak/>
         <w:t>Domain Mode</w:t>
@@ -10713,7 +11081,7 @@
                     </pic:cNvPicPr>
                   </pic:nvPicPr>
                   <pic:blipFill>
-                    <a:blip r:embed="rId16">
+                    <a:blip r:embed="rId17">
                       <a:extLst>
                         <a:ext uri="{28A0092B-C50C-407E-A947-70E740481C1C}">
                           <a14:useLocalDpi xmlns:a14="http://schemas.microsoft.com/office/drawing/2010/main" val="0"/>
@@ -10750,7 +11118,7 @@
           </wp:anchor>
         </w:drawing>
       </w:r>
-      <w:bookmarkEnd w:id="25"/>
+      <w:bookmarkEnd w:id="24"/>
       <w:r>
         <w:br w:type="page"/>
       </w:r>
@@ -10773,183 +11141,183 @@
       <w:pPr>
         <w:pStyle w:val="Heading2"/>
       </w:pPr>
-      <w:bookmarkStart w:id="26" w:name="_Toc450647359"/>
+      <w:bookmarkStart w:id="25" w:name="_Toc450647359"/>
       <w:r>
         <w:lastRenderedPageBreak/>
         <w:t>Construction</w:t>
       </w:r>
+      <w:bookmarkEnd w:id="25"/>
+    </w:p>
+    <w:p>
+      <w:pPr>
+        <w:pStyle w:val="Heading3"/>
+      </w:pPr>
+      <w:bookmarkStart w:id="26" w:name="_Toc450647360"/>
+      <w:r>
+        <w:t>Database</w:t>
+      </w:r>
       <w:bookmarkEnd w:id="26"/>
     </w:p>
     <w:p>
       <w:pPr>
-        <w:pStyle w:val="Heading3"/>
-      </w:pPr>
-      <w:bookmarkStart w:id="27" w:name="_Toc450647360"/>
-      <w:r>
-        <w:t>Database</w:t>
+        <w:pStyle w:val="Heading2"/>
+      </w:pPr>
+      <w:bookmarkStart w:id="27" w:name="_Toc450647361"/>
+      <w:r>
+        <w:t>Transition</w:t>
       </w:r>
       <w:bookmarkEnd w:id="27"/>
     </w:p>
-    <w:p>
-      <w:pPr>
-        <w:pStyle w:val="Heading2"/>
-      </w:pPr>
-      <w:bookmarkStart w:id="28" w:name="_Toc450647361"/>
-      <w:r>
-        <w:t>Transition</w:t>
-      </w:r>
+    <w:p/>
+    <w:p>
+      <w:pPr>
+        <w:pStyle w:val="Heading1"/>
+      </w:pPr>
+      <w:bookmarkStart w:id="28" w:name="_Toc450647362"/>
+      <w:r>
+        <w:t>Summary</w:t>
+      </w:r>
+      <w:bookmarkEnd w:id="17"/>
       <w:bookmarkEnd w:id="28"/>
     </w:p>
     <w:p/>
     <w:p>
+      <w:r>
+        <w:t xml:space="preserve">- Reminder: Husk at </w:t>
+      </w:r>
+      <w:proofErr w:type="spellStart"/>
+      <w:r>
+        <w:t>evaluerer</w:t>
+      </w:r>
+      <w:proofErr w:type="spellEnd"/>
+      <w:r>
+        <w:t xml:space="preserve"> </w:t>
+      </w:r>
+      <w:proofErr w:type="spellStart"/>
+      <w:r>
+        <w:t>hvordan</w:t>
+      </w:r>
+      <w:proofErr w:type="spellEnd"/>
+      <w:r>
+        <w:t xml:space="preserve"> vi </w:t>
+      </w:r>
+      <w:proofErr w:type="spellStart"/>
+      <w:r>
+        <w:t>glemte</w:t>
+      </w:r>
+      <w:proofErr w:type="spellEnd"/>
+      <w:r>
+        <w:t xml:space="preserve"> at </w:t>
+      </w:r>
+      <w:proofErr w:type="spellStart"/>
+      <w:r>
+        <w:t>implementere</w:t>
+      </w:r>
+      <w:proofErr w:type="spellEnd"/>
+      <w:r>
+        <w:t xml:space="preserve"> “Send </w:t>
+      </w:r>
+      <w:proofErr w:type="spellStart"/>
+      <w:r>
+        <w:t>certifikat</w:t>
+      </w:r>
+      <w:proofErr w:type="spellEnd"/>
+      <w:r>
+        <w:t xml:space="preserve">” </w:t>
+      </w:r>
+      <w:proofErr w:type="spellStart"/>
+      <w:r>
+        <w:t>delen</w:t>
+      </w:r>
+      <w:proofErr w:type="spellEnd"/>
+      <w:r>
+        <w:t xml:space="preserve"> </w:t>
+      </w:r>
+      <w:proofErr w:type="spellStart"/>
+      <w:r>
+        <w:t>samt</w:t>
+      </w:r>
+      <w:proofErr w:type="spellEnd"/>
+      <w:r>
+        <w:t xml:space="preserve"> at Kristian </w:t>
+      </w:r>
+      <w:proofErr w:type="spellStart"/>
+      <w:r>
+        <w:t>også</w:t>
+      </w:r>
+      <w:proofErr w:type="spellEnd"/>
+      <w:r>
+        <w:t xml:space="preserve"> </w:t>
+      </w:r>
+      <w:proofErr w:type="spellStart"/>
+      <w:r>
+        <w:t>glemte</w:t>
+      </w:r>
+      <w:proofErr w:type="spellEnd"/>
+      <w:r>
+        <w:t xml:space="preserve"> at </w:t>
+      </w:r>
+      <w:proofErr w:type="spellStart"/>
+      <w:r>
+        <w:t>det</w:t>
+      </w:r>
+      <w:proofErr w:type="spellEnd"/>
+      <w:r>
+        <w:t xml:space="preserve"> </w:t>
+      </w:r>
+      <w:proofErr w:type="spellStart"/>
+      <w:r>
+        <w:t>skulle</w:t>
+      </w:r>
+      <w:proofErr w:type="spellEnd"/>
+      <w:r>
+        <w:t xml:space="preserve"> </w:t>
+      </w:r>
+      <w:proofErr w:type="spellStart"/>
+      <w:r>
+        <w:t>være</w:t>
+      </w:r>
+      <w:proofErr w:type="spellEnd"/>
+      <w:r>
+        <w:t xml:space="preserve"> med, da vi </w:t>
+      </w:r>
+      <w:proofErr w:type="spellStart"/>
+      <w:r>
+        <w:t>viste</w:t>
+      </w:r>
+      <w:proofErr w:type="spellEnd"/>
+      <w:r>
+        <w:t xml:space="preserve"> ham prototype 1.</w:t>
+      </w:r>
+    </w:p>
+    <w:p>
       <w:pPr>
         <w:pStyle w:val="Heading1"/>
       </w:pPr>
-      <w:bookmarkStart w:id="29" w:name="_Toc450647362"/>
-      <w:r>
-        <w:t>Summary</w:t>
-      </w:r>
-      <w:bookmarkEnd w:id="19"/>
+      <w:bookmarkStart w:id="29" w:name="_Toc450311034"/>
+      <w:bookmarkStart w:id="30" w:name="_Toc450647363"/>
+      <w:r>
+        <w:t>Bibliography</w:t>
+      </w:r>
       <w:bookmarkEnd w:id="29"/>
-    </w:p>
-    <w:p/>
-    <w:p>
-      <w:r>
-        <w:t xml:space="preserve">- Reminder: Husk at </w:t>
-      </w:r>
-      <w:proofErr w:type="spellStart"/>
-      <w:r>
-        <w:t>evaluerer</w:t>
-      </w:r>
-      <w:proofErr w:type="spellEnd"/>
-      <w:r>
-        <w:t xml:space="preserve"> </w:t>
-      </w:r>
-      <w:proofErr w:type="spellStart"/>
-      <w:r>
-        <w:t>hvordan</w:t>
-      </w:r>
-      <w:proofErr w:type="spellEnd"/>
-      <w:r>
-        <w:t xml:space="preserve"> vi </w:t>
-      </w:r>
-      <w:proofErr w:type="spellStart"/>
-      <w:r>
-        <w:t>glemte</w:t>
-      </w:r>
-      <w:proofErr w:type="spellEnd"/>
-      <w:r>
-        <w:t xml:space="preserve"> at </w:t>
-      </w:r>
-      <w:proofErr w:type="spellStart"/>
-      <w:r>
-        <w:t>implementere</w:t>
-      </w:r>
-      <w:proofErr w:type="spellEnd"/>
-      <w:r>
-        <w:t xml:space="preserve"> “Send </w:t>
-      </w:r>
-      <w:proofErr w:type="spellStart"/>
-      <w:r>
-        <w:t>certifikat</w:t>
-      </w:r>
-      <w:proofErr w:type="spellEnd"/>
-      <w:r>
-        <w:t xml:space="preserve">” </w:t>
-      </w:r>
-      <w:proofErr w:type="spellStart"/>
-      <w:r>
-        <w:t>delen</w:t>
-      </w:r>
-      <w:proofErr w:type="spellEnd"/>
-      <w:r>
-        <w:t xml:space="preserve"> </w:t>
-      </w:r>
-      <w:proofErr w:type="spellStart"/>
-      <w:r>
-        <w:t>samt</w:t>
-      </w:r>
-      <w:proofErr w:type="spellEnd"/>
-      <w:r>
-        <w:t xml:space="preserve"> at Kristian </w:t>
-      </w:r>
-      <w:proofErr w:type="spellStart"/>
-      <w:r>
-        <w:t>også</w:t>
-      </w:r>
-      <w:proofErr w:type="spellEnd"/>
-      <w:r>
-        <w:t xml:space="preserve"> </w:t>
-      </w:r>
-      <w:proofErr w:type="spellStart"/>
-      <w:r>
-        <w:t>glemte</w:t>
-      </w:r>
-      <w:proofErr w:type="spellEnd"/>
-      <w:r>
-        <w:t xml:space="preserve"> at </w:t>
-      </w:r>
-      <w:proofErr w:type="spellStart"/>
-      <w:r>
-        <w:t>det</w:t>
-      </w:r>
-      <w:proofErr w:type="spellEnd"/>
-      <w:r>
-        <w:t xml:space="preserve"> </w:t>
-      </w:r>
-      <w:proofErr w:type="spellStart"/>
-      <w:r>
-        <w:t>skulle</w:t>
-      </w:r>
-      <w:proofErr w:type="spellEnd"/>
-      <w:r>
-        <w:t xml:space="preserve"> </w:t>
-      </w:r>
-      <w:proofErr w:type="spellStart"/>
-      <w:r>
-        <w:t>være</w:t>
-      </w:r>
-      <w:proofErr w:type="spellEnd"/>
-      <w:r>
-        <w:t xml:space="preserve"> med, da vi </w:t>
-      </w:r>
-      <w:proofErr w:type="spellStart"/>
-      <w:r>
-        <w:t>viste</w:t>
-      </w:r>
-      <w:proofErr w:type="spellEnd"/>
-      <w:r>
-        <w:t xml:space="preserve"> ham prototype 1.</w:t>
-      </w:r>
+      <w:bookmarkEnd w:id="30"/>
     </w:p>
     <w:p>
       <w:pPr>
         <w:pStyle w:val="Heading1"/>
       </w:pPr>
-      <w:bookmarkStart w:id="30" w:name="_Toc450311034"/>
-      <w:bookmarkStart w:id="31" w:name="_Toc450647363"/>
-      <w:r>
-        <w:t>Bibliography</w:t>
-      </w:r>
-      <w:bookmarkEnd w:id="30"/>
+      <w:bookmarkStart w:id="31" w:name="_Toc450311035"/>
+      <w:bookmarkStart w:id="32" w:name="_Toc450647364"/>
+      <w:r>
+        <w:t>Appendices</w:t>
+      </w:r>
       <w:bookmarkEnd w:id="31"/>
-    </w:p>
-    <w:p>
-      <w:pPr>
-        <w:pStyle w:val="Heading1"/>
-      </w:pPr>
-      <w:bookmarkStart w:id="32" w:name="_Toc450311035"/>
-      <w:bookmarkStart w:id="33" w:name="_Toc450647364"/>
-      <w:r>
-        <w:t>Appendices</w:t>
-      </w:r>
       <w:bookmarkEnd w:id="32"/>
-      <w:bookmarkEnd w:id="33"/>
     </w:p>
     <w:p/>
     <w:sectPr>
-      <w:footerReference w:type="even" r:id="rId17"/>
-      <w:footerReference w:type="default" r:id="rId18"/>
+      <w:footerReference w:type="even" r:id="rId18"/>
+      <w:footerReference w:type="default" r:id="rId19"/>
       <w:pgSz w:w="11900" w:h="16840"/>
       <w:pgMar w:top="1701" w:right="1134" w:bottom="1701" w:left="1134" w:header="708" w:footer="708" w:gutter="0"/>
       <w:cols w:space="708"/>
@@ -11046,7 +11414,7 @@
         <w:rStyle w:val="PageNumber"/>
         <w:noProof/>
       </w:rPr>
-      <w:t>21</w:t>
+      <w:t>34</w:t>
     </w:r>
     <w:r>
       <w:rPr>
@@ -11357,6 +11725,95 @@
 <file path=word/numbering.xml><?xml version="1.0" encoding="utf-8"?>
 <w:numbering xmlns:wpc="http://schemas.microsoft.com/office/word/2010/wordprocessingCanvas" xmlns:mo="http://schemas.microsoft.com/office/mac/office/2008/main" xmlns:mc="http://schemas.openxmlformats.org/markup-compatibility/2006" xmlns:mv="urn:schemas-microsoft-com:mac:vml" xmlns:o="urn:schemas-microsoft-com:office:office" xmlns:r="http://schemas.openxmlformats.org/officeDocument/2006/relationships" xmlns:m="http://schemas.openxmlformats.org/officeDocument/2006/math" xmlns:v="urn:schemas-microsoft-com:vml" xmlns:wp14="http://schemas.microsoft.com/office/word/2010/wordprocessingDrawing" xmlns:wp="http://schemas.openxmlformats.org/drawingml/2006/wordprocessingDrawing" xmlns:w10="urn:schemas-microsoft-com:office:word" xmlns:w="http://schemas.openxmlformats.org/wordprocessingml/2006/main" xmlns:w14="http://schemas.microsoft.com/office/word/2010/wordml" xmlns:w15="http://schemas.microsoft.com/office/word/2012/wordml" xmlns:wpg="http://schemas.microsoft.com/office/word/2010/wordprocessingGroup" xmlns:wpi="http://schemas.microsoft.com/office/word/2010/wordprocessingInk" xmlns:wne="http://schemas.microsoft.com/office/word/2006/wordml" xmlns:wps="http://schemas.microsoft.com/office/word/2010/wordprocessingShape" mc:Ignorable="w14 w15 wp14">
   <w:abstractNum w:abstractNumId="0">
+    <w:nsid w:val="0AD4098C"/>
+    <w:multiLevelType w:val="hybridMultilevel"/>
+    <w:tmpl w:val="6D4ED084"/>
+    <w:lvl w:ilvl="0" w:tplc="0409000F">
+      <w:start w:val="1"/>
+      <w:numFmt w:val="decimal"/>
+      <w:lvlText w:val="%1."/>
+      <w:lvlJc w:val="left"/>
+      <w:pPr>
+        <w:ind w:left="720" w:hanging="360"/>
+      </w:pPr>
+      <w:rPr>
+        <w:rFonts w:hint="default"/>
+      </w:rPr>
+    </w:lvl>
+    <w:lvl w:ilvl="1" w:tplc="04090019">
+      <w:start w:val="1"/>
+      <w:numFmt w:val="lowerLetter"/>
+      <w:lvlText w:val="%2."/>
+      <w:lvlJc w:val="left"/>
+      <w:pPr>
+        <w:ind w:left="1440" w:hanging="360"/>
+      </w:pPr>
+    </w:lvl>
+    <w:lvl w:ilvl="2" w:tplc="0409001B" w:tentative="1">
+      <w:start w:val="1"/>
+      <w:numFmt w:val="lowerRoman"/>
+      <w:lvlText w:val="%3."/>
+      <w:lvlJc w:val="right"/>
+      <w:pPr>
+        <w:ind w:left="2160" w:hanging="180"/>
+      </w:pPr>
+    </w:lvl>
+    <w:lvl w:ilvl="3" w:tplc="0409000F" w:tentative="1">
+      <w:start w:val="1"/>
+      <w:numFmt w:val="decimal"/>
+      <w:lvlText w:val="%4."/>
+      <w:lvlJc w:val="left"/>
+      <w:pPr>
+        <w:ind w:left="2880" w:hanging="360"/>
+      </w:pPr>
+    </w:lvl>
+    <w:lvl w:ilvl="4" w:tplc="04090019" w:tentative="1">
+      <w:start w:val="1"/>
+      <w:numFmt w:val="lowerLetter"/>
+      <w:lvlText w:val="%5."/>
+      <w:lvlJc w:val="left"/>
+      <w:pPr>
+        <w:ind w:left="3600" w:hanging="360"/>
+      </w:pPr>
+    </w:lvl>
+    <w:lvl w:ilvl="5" w:tplc="0409001B" w:tentative="1">
+      <w:start w:val="1"/>
+      <w:numFmt w:val="lowerRoman"/>
+      <w:lvlText w:val="%6."/>
+      <w:lvlJc w:val="right"/>
+      <w:pPr>
+        <w:ind w:left="4320" w:hanging="180"/>
+      </w:pPr>
+    </w:lvl>
+    <w:lvl w:ilvl="6" w:tplc="0409000F" w:tentative="1">
+      <w:start w:val="1"/>
+      <w:numFmt w:val="decimal"/>
+      <w:lvlText w:val="%7."/>
+      <w:lvlJc w:val="left"/>
+      <w:pPr>
+        <w:ind w:left="5040" w:hanging="360"/>
+      </w:pPr>
+    </w:lvl>
+    <w:lvl w:ilvl="7" w:tplc="04090019" w:tentative="1">
+      <w:start w:val="1"/>
+      <w:numFmt w:val="lowerLetter"/>
+      <w:lvlText w:val="%8."/>
+      <w:lvlJc w:val="left"/>
+      <w:pPr>
+        <w:ind w:left="5760" w:hanging="360"/>
+      </w:pPr>
+    </w:lvl>
+    <w:lvl w:ilvl="8" w:tplc="0409001B" w:tentative="1">
+      <w:start w:val="1"/>
+      <w:numFmt w:val="lowerRoman"/>
+      <w:lvlText w:val="%9."/>
+      <w:lvlJc w:val="right"/>
+      <w:pPr>
+        <w:ind w:left="6480" w:hanging="180"/>
+      </w:pPr>
+    </w:lvl>
+  </w:abstractNum>
+  <w:abstractNum w:abstractNumId="1">
     <w:nsid w:val="0F4C0262"/>
     <w:multiLevelType w:val="hybridMultilevel"/>
     <w:tmpl w:val="043A9ABA"/>
@@ -11468,7 +11925,7 @@
       </w:rPr>
     </w:lvl>
   </w:abstractNum>
-  <w:abstractNum w:abstractNumId="1">
+  <w:abstractNum w:abstractNumId="2">
     <w:nsid w:val="182F6EE9"/>
     <w:multiLevelType w:val="multilevel"/>
     <w:tmpl w:val="7348EB9C"/>
@@ -11617,7 +12074,7 @@
       </w:rPr>
     </w:lvl>
   </w:abstractNum>
-  <w:abstractNum w:abstractNumId="2">
+  <w:abstractNum w:abstractNumId="3">
     <w:nsid w:val="188E32C5"/>
     <w:multiLevelType w:val="multilevel"/>
     <w:tmpl w:val="B4582732"/>
@@ -11766,7 +12223,7 @@
       </w:rPr>
     </w:lvl>
   </w:abstractNum>
-  <w:abstractNum w:abstractNumId="3">
+  <w:abstractNum w:abstractNumId="4">
     <w:nsid w:val="1DF858DD"/>
     <w:multiLevelType w:val="multilevel"/>
     <w:tmpl w:val="9E9663FC"/>
@@ -11915,7 +12372,7 @@
       </w:rPr>
     </w:lvl>
   </w:abstractNum>
-  <w:abstractNum w:abstractNumId="4">
+  <w:abstractNum w:abstractNumId="5">
     <w:nsid w:val="1FA70EBC"/>
     <w:multiLevelType w:val="hybridMultilevel"/>
     <w:tmpl w:val="E7F2B4BE"/>
@@ -12028,7 +12485,7 @@
       </w:rPr>
     </w:lvl>
   </w:abstractNum>
-  <w:abstractNum w:abstractNumId="5">
+  <w:abstractNum w:abstractNumId="6">
     <w:nsid w:val="2A0C3E89"/>
     <w:multiLevelType w:val="multilevel"/>
     <w:tmpl w:val="BBCE7A3A"/>
@@ -12177,7 +12634,7 @@
       </w:rPr>
     </w:lvl>
   </w:abstractNum>
-  <w:abstractNum w:abstractNumId="6">
+  <w:abstractNum w:abstractNumId="7">
     <w:nsid w:val="3A0B69D3"/>
     <w:multiLevelType w:val="hybridMultilevel"/>
     <w:tmpl w:val="0CBCC2A8"/>
@@ -12289,7 +12746,93 @@
       </w:rPr>
     </w:lvl>
   </w:abstractNum>
-  <w:abstractNum w:abstractNumId="7">
+  <w:abstractNum w:abstractNumId="8">
+    <w:nsid w:val="3C973AA8"/>
+    <w:multiLevelType w:val="hybridMultilevel"/>
+    <w:tmpl w:val="EE503324"/>
+    <w:lvl w:ilvl="0" w:tplc="0409000F">
+      <w:start w:val="1"/>
+      <w:numFmt w:val="decimal"/>
+      <w:lvlText w:val="%1."/>
+      <w:lvlJc w:val="left"/>
+      <w:pPr>
+        <w:ind w:left="720" w:hanging="360"/>
+      </w:pPr>
+    </w:lvl>
+    <w:lvl w:ilvl="1" w:tplc="04090019" w:tentative="1">
+      <w:start w:val="1"/>
+      <w:numFmt w:val="lowerLetter"/>
+      <w:lvlText w:val="%2."/>
+      <w:lvlJc w:val="left"/>
+      <w:pPr>
+        <w:ind w:left="1440" w:hanging="360"/>
+      </w:pPr>
+    </w:lvl>
+    <w:lvl w:ilvl="2" w:tplc="0409001B" w:tentative="1">
+      <w:start w:val="1"/>
+      <w:numFmt w:val="lowerRoman"/>
+      <w:lvlText w:val="%3."/>
+      <w:lvlJc w:val="right"/>
+      <w:pPr>
+        <w:ind w:left="2160" w:hanging="180"/>
+      </w:pPr>
+    </w:lvl>
+    <w:lvl w:ilvl="3" w:tplc="0409000F" w:tentative="1">
+      <w:start w:val="1"/>
+      <w:numFmt w:val="decimal"/>
+      <w:lvlText w:val="%4."/>
+      <w:lvlJc w:val="left"/>
+      <w:pPr>
+        <w:ind w:left="2880" w:hanging="360"/>
+      </w:pPr>
+    </w:lvl>
+    <w:lvl w:ilvl="4" w:tplc="04090019" w:tentative="1">
+      <w:start w:val="1"/>
+      <w:numFmt w:val="lowerLetter"/>
+      <w:lvlText w:val="%5."/>
+      <w:lvlJc w:val="left"/>
+      <w:pPr>
+        <w:ind w:left="3600" w:hanging="360"/>
+      </w:pPr>
+    </w:lvl>
+    <w:lvl w:ilvl="5" w:tplc="0409001B" w:tentative="1">
+      <w:start w:val="1"/>
+      <w:numFmt w:val="lowerRoman"/>
+      <w:lvlText w:val="%6."/>
+      <w:lvlJc w:val="right"/>
+      <w:pPr>
+        <w:ind w:left="4320" w:hanging="180"/>
+      </w:pPr>
+    </w:lvl>
+    <w:lvl w:ilvl="6" w:tplc="0409000F" w:tentative="1">
+      <w:start w:val="1"/>
+      <w:numFmt w:val="decimal"/>
+      <w:lvlText w:val="%7."/>
+      <w:lvlJc w:val="left"/>
+      <w:pPr>
+        <w:ind w:left="5040" w:hanging="360"/>
+      </w:pPr>
+    </w:lvl>
+    <w:lvl w:ilvl="7" w:tplc="04090019" w:tentative="1">
+      <w:start w:val="1"/>
+      <w:numFmt w:val="lowerLetter"/>
+      <w:lvlText w:val="%8."/>
+      <w:lvlJc w:val="left"/>
+      <w:pPr>
+        <w:ind w:left="5760" w:hanging="360"/>
+      </w:pPr>
+    </w:lvl>
+    <w:lvl w:ilvl="8" w:tplc="0409001B" w:tentative="1">
+      <w:start w:val="1"/>
+      <w:numFmt w:val="lowerRoman"/>
+      <w:lvlText w:val="%9."/>
+      <w:lvlJc w:val="right"/>
+      <w:pPr>
+        <w:ind w:left="6480" w:hanging="180"/>
+      </w:pPr>
+    </w:lvl>
+  </w:abstractNum>
+  <w:abstractNum w:abstractNumId="9">
     <w:nsid w:val="401230F3"/>
     <w:multiLevelType w:val="hybridMultilevel"/>
     <w:tmpl w:val="1F568CA2"/>
@@ -12378,7 +12921,7 @@
       </w:pPr>
     </w:lvl>
   </w:abstractNum>
-  <w:abstractNum w:abstractNumId="8">
+  <w:abstractNum w:abstractNumId="10">
     <w:nsid w:val="40216B8C"/>
     <w:multiLevelType w:val="hybridMultilevel"/>
     <w:tmpl w:val="58DC8358"/>
@@ -12490,7 +13033,7 @@
       </w:rPr>
     </w:lvl>
   </w:abstractNum>
-  <w:abstractNum w:abstractNumId="9">
+  <w:abstractNum w:abstractNumId="11">
     <w:nsid w:val="452D01E6"/>
     <w:multiLevelType w:val="hybridMultilevel"/>
     <w:tmpl w:val="E208D65C"/>
@@ -12603,7 +13146,7 @@
       </w:rPr>
     </w:lvl>
   </w:abstractNum>
-  <w:abstractNum w:abstractNumId="10">
+  <w:abstractNum w:abstractNumId="12">
     <w:nsid w:val="4A7369AB"/>
     <w:multiLevelType w:val="multilevel"/>
     <w:tmpl w:val="49128DAE"/>
@@ -12752,7 +13295,7 @@
       </w:rPr>
     </w:lvl>
   </w:abstractNum>
-  <w:abstractNum w:abstractNumId="11">
+  <w:abstractNum w:abstractNumId="13">
     <w:nsid w:val="4C465947"/>
     <w:multiLevelType w:val="multilevel"/>
     <w:tmpl w:val="832812EC"/>
@@ -12901,7 +13444,7 @@
       </w:rPr>
     </w:lvl>
   </w:abstractNum>
-  <w:abstractNum w:abstractNumId="12">
+  <w:abstractNum w:abstractNumId="14">
     <w:nsid w:val="519E5C90"/>
     <w:multiLevelType w:val="multilevel"/>
     <w:tmpl w:val="7854918E"/>
@@ -13050,7 +13593,7 @@
       </w:rPr>
     </w:lvl>
   </w:abstractNum>
-  <w:abstractNum w:abstractNumId="13">
+  <w:abstractNum w:abstractNumId="15">
     <w:nsid w:val="53B6412F"/>
     <w:multiLevelType w:val="multilevel"/>
     <w:tmpl w:val="D652B2CA"/>
@@ -13199,7 +13742,7 @@
       </w:rPr>
     </w:lvl>
   </w:abstractNum>
-  <w:abstractNum w:abstractNumId="14">
+  <w:abstractNum w:abstractNumId="16">
     <w:nsid w:val="53F52EF3"/>
     <w:multiLevelType w:val="multilevel"/>
     <w:tmpl w:val="AF46BC0A"/>
@@ -13348,7 +13891,7 @@
       </w:rPr>
     </w:lvl>
   </w:abstractNum>
-  <w:abstractNum w:abstractNumId="15">
+  <w:abstractNum w:abstractNumId="17">
     <w:nsid w:val="5A012587"/>
     <w:multiLevelType w:val="multilevel"/>
     <w:tmpl w:val="DF287A90"/>
@@ -13497,7 +14040,7 @@
       </w:rPr>
     </w:lvl>
   </w:abstractNum>
-  <w:abstractNum w:abstractNumId="16">
+  <w:abstractNum w:abstractNumId="18">
     <w:nsid w:val="5BBF75EA"/>
     <w:multiLevelType w:val="hybridMultilevel"/>
     <w:tmpl w:val="A288E880"/>
@@ -13610,7 +14153,7 @@
       </w:rPr>
     </w:lvl>
   </w:abstractNum>
-  <w:abstractNum w:abstractNumId="17">
+  <w:abstractNum w:abstractNumId="19">
     <w:nsid w:val="5F27301E"/>
     <w:multiLevelType w:val="multilevel"/>
     <w:tmpl w:val="36ACEC4E"/>
@@ -13759,7 +14302,7 @@
       </w:rPr>
     </w:lvl>
   </w:abstractNum>
-  <w:abstractNum w:abstractNumId="18">
+  <w:abstractNum w:abstractNumId="20">
     <w:nsid w:val="71116498"/>
     <w:multiLevelType w:val="multilevel"/>
     <w:tmpl w:val="D082CBCE"/>
@@ -13908,7 +14451,7 @@
       </w:rPr>
     </w:lvl>
   </w:abstractNum>
-  <w:abstractNum w:abstractNumId="19">
+  <w:abstractNum w:abstractNumId="21">
     <w:nsid w:val="713A0619"/>
     <w:multiLevelType w:val="multilevel"/>
     <w:tmpl w:val="292CDEA8"/>
@@ -14057,7 +14600,7 @@
       </w:rPr>
     </w:lvl>
   </w:abstractNum>
-  <w:abstractNum w:abstractNumId="20">
+  <w:abstractNum w:abstractNumId="22">
     <w:nsid w:val="7574472F"/>
     <w:multiLevelType w:val="multilevel"/>
     <w:tmpl w:val="2D5A569C"/>
@@ -14206,7 +14749,7 @@
       </w:rPr>
     </w:lvl>
   </w:abstractNum>
-  <w:abstractNum w:abstractNumId="21">
+  <w:abstractNum w:abstractNumId="23">
     <w:nsid w:val="7C4F446B"/>
     <w:multiLevelType w:val="multilevel"/>
     <w:tmpl w:val="E124E02E"/>
@@ -14356,70 +14899,76 @@
     </w:lvl>
   </w:abstractNum>
   <w:num w:numId="1">
+    <w:abstractNumId w:val="18"/>
+  </w:num>
+  <w:num w:numId="2">
+    <w:abstractNumId w:val="17"/>
+  </w:num>
+  <w:num w:numId="3">
+    <w:abstractNumId w:val="15"/>
+  </w:num>
+  <w:num w:numId="4">
+    <w:abstractNumId w:val="3"/>
+  </w:num>
+  <w:num w:numId="5">
+    <w:abstractNumId w:val="2"/>
+  </w:num>
+  <w:num w:numId="6">
+    <w:abstractNumId w:val="14"/>
+  </w:num>
+  <w:num w:numId="7">
+    <w:abstractNumId w:val="6"/>
+  </w:num>
+  <w:num w:numId="8">
+    <w:abstractNumId w:val="23"/>
+  </w:num>
+  <w:num w:numId="9">
+    <w:abstractNumId w:val="20"/>
+  </w:num>
+  <w:num w:numId="10">
+    <w:abstractNumId w:val="4"/>
+  </w:num>
+  <w:num w:numId="11">
+    <w:abstractNumId w:val="19"/>
+  </w:num>
+  <w:num w:numId="12">
+    <w:abstractNumId w:val="21"/>
+  </w:num>
+  <w:num w:numId="13">
+    <w:abstractNumId w:val="13"/>
+  </w:num>
+  <w:num w:numId="14">
+    <w:abstractNumId w:val="5"/>
+  </w:num>
+  <w:num w:numId="15">
     <w:abstractNumId w:val="16"/>
   </w:num>
-  <w:num w:numId="2">
-    <w:abstractNumId w:val="15"/>
+  <w:num w:numId="16">
+    <w:abstractNumId w:val="22"/>
   </w:num>
-  <w:num w:numId="3">
-    <w:abstractNumId w:val="13"/>
+  <w:num w:numId="17">
+    <w:abstractNumId w:val="12"/>
   </w:num>
-  <w:num w:numId="4">
-    <w:abstractNumId w:val="2"/>
+  <w:num w:numId="18">
+    <w:abstractNumId w:val="7"/>
   </w:num>
-  <w:num w:numId="5">
+  <w:num w:numId="19">
+    <w:abstractNumId w:val="11"/>
+  </w:num>
+  <w:num w:numId="20">
     <w:abstractNumId w:val="1"/>
   </w:num>
-  <w:num w:numId="6">
-    <w:abstractNumId w:val="12"/>
-  </w:num>
-  <w:num w:numId="7">
-    <w:abstractNumId w:val="5"/>
-  </w:num>
-  <w:num w:numId="8">
-    <w:abstractNumId w:val="21"/>
-  </w:num>
-  <w:num w:numId="9">
-    <w:abstractNumId w:val="18"/>
-  </w:num>
-  <w:num w:numId="10">
-    <w:abstractNumId w:val="3"/>
-  </w:num>
-  <w:num w:numId="11">
-    <w:abstractNumId w:val="17"/>
-  </w:num>
-  <w:num w:numId="12">
-    <w:abstractNumId w:val="19"/>
-  </w:num>
-  <w:num w:numId="13">
-    <w:abstractNumId w:val="11"/>
-  </w:num>
-  <w:num w:numId="14">
-    <w:abstractNumId w:val="4"/>
-  </w:num>
-  <w:num w:numId="15">
-    <w:abstractNumId w:val="14"/>
-  </w:num>
-  <w:num w:numId="16">
-    <w:abstractNumId w:val="20"/>
-  </w:num>
-  <w:num w:numId="17">
+  <w:num w:numId="21">
     <w:abstractNumId w:val="10"/>
   </w:num>
-  <w:num w:numId="18">
-    <w:abstractNumId w:val="6"/>
-  </w:num>
-  <w:num w:numId="19">
+  <w:num w:numId="22">
     <w:abstractNumId w:val="9"/>
   </w:num>
-  <w:num w:numId="20">
+  <w:num w:numId="23">
     <w:abstractNumId w:val="0"/>
   </w:num>
-  <w:num w:numId="21">
+  <w:num w:numId="24">
     <w:abstractNumId w:val="8"/>
-  </w:num>
-  <w:num w:numId="22">
-    <w:abstractNumId w:val="7"/>
   </w:num>
 </w:numbering>
 </file>
@@ -15892,7 +16441,7 @@
 </file>
 
 <file path=customXml/itemProps1.xml><?xml version="1.0" encoding="utf-8"?>
-<ds:datastoreItem xmlns:ds="http://schemas.openxmlformats.org/officeDocument/2006/customXml" ds:itemID="{D4193F2C-4EE3-E345-83FC-100F17E22C13}">
+<ds:datastoreItem xmlns:ds="http://schemas.openxmlformats.org/officeDocument/2006/customXml" ds:itemID="{19D80715-9844-2B4D-BD57-F9932DA5D090}">
   <ds:schemaRefs>
     <ds:schemaRef ds:uri="http://schemas.openxmlformats.org/officeDocument/2006/bibliography"/>
   </ds:schemaRefs>

</xml_diff>